<commit_message>
modificando texto cash flow
</commit_message>
<xml_diff>
--- a/ENLACES REKALCULA.docx
+++ b/ENLACES REKALCULA.docx
@@ -8,7 +8,7 @@
       </w:r>
     </w:p>
     <w:p>
-      <w:hyperlink r:id="rId4" w:history="1">
+      <w:hyperlink r:id="rId5" w:history="1">
         <w:r>
           <w:rPr>
             <w:rStyle w:val="Hipervnculo"/>
@@ -24,7 +24,7 @@
       </w:r>
     </w:p>
     <w:p>
-      <w:hyperlink r:id="rId5" w:history="1">
+      <w:hyperlink r:id="rId6" w:history="1">
         <w:r>
           <w:rPr>
             <w:rStyle w:val="Hipervnculo"/>
@@ -33,17 +33,14 @@
         </w:r>
       </w:hyperlink>
     </w:p>
-    <w:p>
-      <w:bookmarkStart w:id="0" w:name="_GoBack"/>
-      <w:bookmarkEnd w:id="0"/>
-    </w:p>
+    <w:p/>
     <w:p>
       <w:r>
         <w:t>REKALCULA:</w:t>
       </w:r>
     </w:p>
     <w:p>
-      <w:hyperlink r:id="rId6" w:history="1">
+      <w:hyperlink r:id="rId7" w:history="1">
         <w:r>
           <w:rPr>
             <w:rStyle w:val="Hipervnculo"/>
@@ -59,7 +56,7 @@
       </w:r>
     </w:p>
     <w:p>
-      <w:hyperlink r:id="rId7" w:history="1">
+      <w:hyperlink r:id="rId8" w:history="1">
         <w:r>
           <w:rPr>
             <w:rStyle w:val="Hipervnculo"/>
@@ -75,7 +72,7 @@
       </w:r>
     </w:p>
     <w:p>
-      <w:hyperlink r:id="rId8" w:history="1">
+      <w:hyperlink r:id="rId9" w:history="1">
         <w:proofErr w:type="spellStart"/>
         <w:r>
           <w:rPr>
@@ -115,6 +112,132 @@
       </w:hyperlink>
     </w:p>
     <w:p/>
+    <w:p>
+      <w:proofErr w:type="spellStart"/>
+      <w:r>
+        <w:t>git</w:t>
+      </w:r>
+      <w:proofErr w:type="spellEnd"/>
+      <w:r>
+        <w:t xml:space="preserve"> </w:t>
+      </w:r>
+      <w:proofErr w:type="spellStart"/>
+      <w:proofErr w:type="gramStart"/>
+      <w:r>
+        <w:t>add</w:t>
+      </w:r>
+      <w:proofErr w:type="spellEnd"/>
+      <w:r>
+        <w:t xml:space="preserve"> .</w:t>
+      </w:r>
+      <w:proofErr w:type="gramEnd"/>
+    </w:p>
+    <w:p>
+      <w:proofErr w:type="spellStart"/>
+      <w:r>
+        <w:t>git</w:t>
+      </w:r>
+      <w:proofErr w:type="spellEnd"/>
+      <w:r>
+        <w:t xml:space="preserve"> </w:t>
+      </w:r>
+      <w:proofErr w:type="spellStart"/>
+      <w:r>
+        <w:t>commit</w:t>
+      </w:r>
+      <w:proofErr w:type="spellEnd"/>
+      <w:r>
+        <w:t xml:space="preserve"> -m "</w:t>
+      </w:r>
+      <w:r>
+        <w:t xml:space="preserve"> corregir tamaño precio planes</w:t>
+      </w:r>
+      <w:r>
+        <w:t>"</w:t>
+      </w:r>
+    </w:p>
+    <w:p>
+      <w:proofErr w:type="spellStart"/>
+      <w:r>
+        <w:t>git</w:t>
+      </w:r>
+      <w:proofErr w:type="spellEnd"/>
+      <w:r>
+        <w:t xml:space="preserve"> </w:t>
+      </w:r>
+      <w:proofErr w:type="spellStart"/>
+      <w:r>
+        <w:t>push</w:t>
+      </w:r>
+      <w:proofErr w:type="spellEnd"/>
+    </w:p>
+    <w:p/>
+    <w:p>
+      <w:r>
+        <w:t>Problemas detectados:</w:t>
+      </w:r>
+    </w:p>
+    <w:p/>
+    <w:p>
+      <w:pPr>
+        <w:pStyle w:val="Prrafodelista"/>
+        <w:numPr>
+          <w:ilvl w:val="0"/>
+          <w:numId w:val="1"/>
+        </w:numPr>
+      </w:pPr>
+      <w:r>
+        <w:t>No funciona el plan de pagos.</w:t>
+      </w:r>
+    </w:p>
+    <w:p>
+      <w:pPr>
+        <w:pStyle w:val="Prrafodelista"/>
+        <w:numPr>
+          <w:ilvl w:val="0"/>
+          <w:numId w:val="1"/>
+        </w:numPr>
+      </w:pPr>
+      <w:proofErr w:type="gramStart"/>
+      <w:r>
+        <w:t>El beta</w:t>
+      </w:r>
+      <w:proofErr w:type="gramEnd"/>
+      <w:r>
+        <w:t xml:space="preserve"> </w:t>
+      </w:r>
+      <w:proofErr w:type="spellStart"/>
+      <w:r>
+        <w:t>tester</w:t>
+      </w:r>
+      <w:proofErr w:type="spellEnd"/>
+      <w:r>
+        <w:t xml:space="preserve"> no funciona al </w:t>
+      </w:r>
+      <w:proofErr w:type="spellStart"/>
+      <w:r>
+        <w:t>habitiliar</w:t>
+      </w:r>
+      <w:proofErr w:type="spellEnd"/>
+      <w:r>
+        <w:t xml:space="preserve"> un usuario.</w:t>
+      </w:r>
+    </w:p>
+    <w:p>
+      <w:pPr>
+        <w:pStyle w:val="Prrafodelista"/>
+        <w:numPr>
+          <w:ilvl w:val="0"/>
+          <w:numId w:val="1"/>
+        </w:numPr>
+      </w:pPr>
+      <w:r>
+        <w:t>No funciona el sistema para eliminar automáticamente las facturas registradas en la web</w:t>
+      </w:r>
+      <w:bookmarkStart w:id="0" w:name="_GoBack"/>
+      <w:bookmarkEnd w:id="0"/>
+    </w:p>
+    <w:p/>
     <w:sectPr>
       <w:pgSz w:w="11906" w:h="16838"/>
       <w:pgMar w:top="1417" w:right="1701" w:bottom="1417" w:left="1701" w:header="708" w:footer="708" w:gutter="0"/>
@@ -123,6 +246,103 @@
     </w:sectPr>
   </w:body>
 </w:document>
+</file>
+
+<file path=word/numbering.xml><?xml version="1.0" encoding="utf-8"?>
+<w:numbering xmlns:wpc="http://schemas.microsoft.com/office/word/2010/wordprocessingCanvas" xmlns:cx="http://schemas.microsoft.com/office/drawing/2014/chartex" xmlns:mc="http://schemas.openxmlformats.org/markup-compatibility/2006" xmlns:o="urn:schemas-microsoft-com:office:office" xmlns:r="http://schemas.openxmlformats.org/officeDocument/2006/relationships" xmlns:m="http://schemas.openxmlformats.org/officeDocument/2006/math" xmlns:v="urn:schemas-microsoft-com:vml" xmlns:wp14="http://schemas.microsoft.com/office/word/2010/wordprocessingDrawing" xmlns:wp="http://schemas.openxmlformats.org/drawingml/2006/wordprocessingDrawing" xmlns:w10="urn:schemas-microsoft-com:office:word" xmlns:w="http://schemas.openxmlformats.org/wordprocessingml/2006/main" xmlns:w14="http://schemas.microsoft.com/office/word/2010/wordml" xmlns:w15="http://schemas.microsoft.com/office/word/2012/wordml" xmlns:w16se="http://schemas.microsoft.com/office/word/2015/wordml/symex" xmlns:wpg="http://schemas.microsoft.com/office/word/2010/wordprocessingGroup" xmlns:wpi="http://schemas.microsoft.com/office/word/2010/wordprocessingInk" xmlns:wne="http://schemas.microsoft.com/office/word/2006/wordml" xmlns:wps="http://schemas.microsoft.com/office/word/2010/wordprocessingShape" mc:Ignorable="w14 w15 w16se wp14">
+  <w:abstractNum w:abstractNumId="0" w15:restartNumberingAfterBreak="0">
+    <w:nsid w:val="0FE73D76"/>
+    <w:multiLevelType w:val="hybridMultilevel"/>
+    <w:tmpl w:val="E864EC2C"/>
+    <w:lvl w:ilvl="0" w:tplc="0C0A000F">
+      <w:start w:val="1"/>
+      <w:numFmt w:val="decimal"/>
+      <w:lvlText w:val="%1."/>
+      <w:lvlJc w:val="left"/>
+      <w:pPr>
+        <w:ind w:left="720" w:hanging="360"/>
+      </w:pPr>
+      <w:rPr>
+        <w:rFonts w:hint="default"/>
+      </w:rPr>
+    </w:lvl>
+    <w:lvl w:ilvl="1" w:tplc="0C0A0019" w:tentative="1">
+      <w:start w:val="1"/>
+      <w:numFmt w:val="lowerLetter"/>
+      <w:lvlText w:val="%2."/>
+      <w:lvlJc w:val="left"/>
+      <w:pPr>
+        <w:ind w:left="1440" w:hanging="360"/>
+      </w:pPr>
+    </w:lvl>
+    <w:lvl w:ilvl="2" w:tplc="0C0A001B" w:tentative="1">
+      <w:start w:val="1"/>
+      <w:numFmt w:val="lowerRoman"/>
+      <w:lvlText w:val="%3."/>
+      <w:lvlJc w:val="right"/>
+      <w:pPr>
+        <w:ind w:left="2160" w:hanging="180"/>
+      </w:pPr>
+    </w:lvl>
+    <w:lvl w:ilvl="3" w:tplc="0C0A000F" w:tentative="1">
+      <w:start w:val="1"/>
+      <w:numFmt w:val="decimal"/>
+      <w:lvlText w:val="%4."/>
+      <w:lvlJc w:val="left"/>
+      <w:pPr>
+        <w:ind w:left="2880" w:hanging="360"/>
+      </w:pPr>
+    </w:lvl>
+    <w:lvl w:ilvl="4" w:tplc="0C0A0019" w:tentative="1">
+      <w:start w:val="1"/>
+      <w:numFmt w:val="lowerLetter"/>
+      <w:lvlText w:val="%5."/>
+      <w:lvlJc w:val="left"/>
+      <w:pPr>
+        <w:ind w:left="3600" w:hanging="360"/>
+      </w:pPr>
+    </w:lvl>
+    <w:lvl w:ilvl="5" w:tplc="0C0A001B" w:tentative="1">
+      <w:start w:val="1"/>
+      <w:numFmt w:val="lowerRoman"/>
+      <w:lvlText w:val="%6."/>
+      <w:lvlJc w:val="right"/>
+      <w:pPr>
+        <w:ind w:left="4320" w:hanging="180"/>
+      </w:pPr>
+    </w:lvl>
+    <w:lvl w:ilvl="6" w:tplc="0C0A000F" w:tentative="1">
+      <w:start w:val="1"/>
+      <w:numFmt w:val="decimal"/>
+      <w:lvlText w:val="%7."/>
+      <w:lvlJc w:val="left"/>
+      <w:pPr>
+        <w:ind w:left="5040" w:hanging="360"/>
+      </w:pPr>
+    </w:lvl>
+    <w:lvl w:ilvl="7" w:tplc="0C0A0019" w:tentative="1">
+      <w:start w:val="1"/>
+      <w:numFmt w:val="lowerLetter"/>
+      <w:lvlText w:val="%8."/>
+      <w:lvlJc w:val="left"/>
+      <w:pPr>
+        <w:ind w:left="5760" w:hanging="360"/>
+      </w:pPr>
+    </w:lvl>
+    <w:lvl w:ilvl="8" w:tplc="0C0A001B" w:tentative="1">
+      <w:start w:val="1"/>
+      <w:numFmt w:val="lowerRoman"/>
+      <w:lvlText w:val="%9."/>
+      <w:lvlJc w:val="right"/>
+      <w:pPr>
+        <w:ind w:left="6480" w:hanging="180"/>
+      </w:pPr>
+    </w:lvl>
+  </w:abstractNum>
+  <w:num w:numId="1">
+    <w:abstractNumId w:val="0"/>
+  </w:num>
+</w:numbering>
 </file>
 
 <file path=word/styles.xml><?xml version="1.0" encoding="utf-8"?>
@@ -557,6 +777,22 @@
       <w:u w:val="single"/>
     </w:rPr>
   </w:style>
+  <w:style w:type="character" w:customStyle="1" w:styleId="token">
+    <w:name w:val="token"/>
+    <w:basedOn w:val="Fuentedeprrafopredeter"/>
+    <w:rsid w:val="007255BC"/>
+  </w:style>
+  <w:style w:type="paragraph" w:styleId="Prrafodelista">
+    <w:name w:val="List Paragraph"/>
+    <w:basedOn w:val="Normal"/>
+    <w:uiPriority w:val="34"/>
+    <w:qFormat/>
+    <w:rsid w:val="00265917"/>
+    <w:pPr>
+      <w:ind w:left="720"/>
+      <w:contextualSpacing/>
+    </w:pPr>
+  </w:style>
 </w:styles>
 </file>
 

</xml_diff>

<commit_message>
actualizado forma de pago en pagina facturas
</commit_message>
<xml_diff>
--- a/ENLACES REKALCULA.docx
+++ b/ENLACES REKALCULA.docx
@@ -150,8 +150,16 @@
         <w:t xml:space="preserve"> -m "</w:t>
       </w:r>
       <w:r>
-        <w:t xml:space="preserve"> corregir tamaño precio planes</w:t>
-      </w:r>
+        <w:t xml:space="preserve"> </w:t>
+      </w:r>
+      <w:r>
+        <w:t xml:space="preserve">modificando texto cash </w:t>
+      </w:r>
+      <w:proofErr w:type="spellStart"/>
+      <w:r>
+        <w:t>flow</w:t>
+      </w:r>
+      <w:proofErr w:type="spellEnd"/>
       <w:r>
         <w:t>"</w:t>
       </w:r>
@@ -233,6 +241,45 @@
       </w:pPr>
       <w:r>
         <w:t>No funciona el sistema para eliminar automáticamente las facturas registradas en la web</w:t>
+      </w:r>
+    </w:p>
+    <w:p>
+      <w:pPr>
+        <w:pStyle w:val="Prrafodelista"/>
+        <w:numPr>
+          <w:ilvl w:val="0"/>
+          <w:numId w:val="1"/>
+        </w:numPr>
+      </w:pPr>
+      <w:r>
+        <w:t xml:space="preserve">Necesito el poder modificar el </w:t>
+      </w:r>
+      <w:r>
+        <w:t>número</w:t>
+      </w:r>
+      <w:r>
+        <w:t xml:space="preserve"> de días </w:t>
+      </w:r>
+      <w:r>
+        <w:t xml:space="preserve">que un nuevo usuario puede utilizar gratuitamente la web, este configurador se tiene que encontrar en el panel de administrador y cuando se modifica el número de días también se tiene que modificar </w:t>
+      </w:r>
+      <w:r>
+        <w:t>automáticamente</w:t>
+      </w:r>
+      <w:r>
+        <w:t xml:space="preserve"> el texto de “7 días gratis” de la página principal y el mensaje “</w:t>
+      </w:r>
+      <w:r>
+        <w:t xml:space="preserve">Te quedan 22 </w:t>
+      </w:r>
+      <w:r>
+        <w:t>días</w:t>
+      </w:r>
+      <w:r>
+        <w:t xml:space="preserve"> de prueba gratis</w:t>
+      </w:r>
+      <w:r>
+        <w:t>”</w:t>
       </w:r>
       <w:bookmarkStart w:id="0" w:name="_GoBack"/>
       <w:bookmarkEnd w:id="0"/>

</xml_diff>

<commit_message>
corrección error en resultados de empresa
</commit_message>
<xml_diff>
--- a/ENLACES REKALCULA.docx
+++ b/ENLACES REKALCULA.docx
@@ -153,138 +153,73 @@
         <w:t xml:space="preserve"> </w:t>
       </w:r>
       <w:r>
-        <w:t xml:space="preserve">modificando texto cash </w:t>
-      </w:r>
+        <w:t>corrección error en resultados de empresa</w:t>
+      </w:r>
+      <w:r>
+        <w:t>"</w:t>
+      </w:r>
+    </w:p>
+    <w:p>
       <w:proofErr w:type="spellStart"/>
       <w:r>
-        <w:t>flow</w:t>
+        <w:t>git</w:t>
       </w:r>
       <w:proofErr w:type="spellEnd"/>
       <w:r>
-        <w:t>"</w:t>
-      </w:r>
-    </w:p>
-    <w:p>
+        <w:t xml:space="preserve"> </w:t>
+      </w:r>
       <w:proofErr w:type="spellStart"/>
       <w:r>
-        <w:t>git</w:t>
+        <w:t>push</w:t>
       </w:r>
       <w:proofErr w:type="spellEnd"/>
-      <w:r>
-        <w:t xml:space="preserve"> </w:t>
-      </w:r>
-      <w:proofErr w:type="spellStart"/>
-      <w:r>
-        <w:t>push</w:t>
-      </w:r>
-      <w:proofErr w:type="spellEnd"/>
     </w:p>
     <w:p/>
     <w:p>
       <w:r>
-        <w:t>Problemas detectados:</w:t>
-      </w:r>
-    </w:p>
-    <w:p/>
-    <w:p>
-      <w:pPr>
-        <w:pStyle w:val="Prrafodelista"/>
-        <w:numPr>
-          <w:ilvl w:val="0"/>
-          <w:numId w:val="1"/>
-        </w:numPr>
-      </w:pPr>
-      <w:r>
-        <w:t>No funciona el plan de pagos.</w:t>
-      </w:r>
-    </w:p>
-    <w:p>
-      <w:pPr>
-        <w:pStyle w:val="Prrafodelista"/>
-        <w:numPr>
-          <w:ilvl w:val="0"/>
-          <w:numId w:val="1"/>
-        </w:numPr>
-      </w:pPr>
-      <w:proofErr w:type="gramStart"/>
-      <w:r>
-        <w:t>El beta</w:t>
-      </w:r>
-      <w:proofErr w:type="gramEnd"/>
-      <w:r>
-        <w:t xml:space="preserve"> </w:t>
-      </w:r>
-      <w:proofErr w:type="spellStart"/>
-      <w:r>
-        <w:t>tester</w:t>
-      </w:r>
-      <w:proofErr w:type="spellEnd"/>
-      <w:r>
-        <w:t xml:space="preserve"> no funciona al </w:t>
-      </w:r>
-      <w:proofErr w:type="spellStart"/>
-      <w:r>
-        <w:t>habitiliar</w:t>
-      </w:r>
-      <w:proofErr w:type="spellEnd"/>
-      <w:r>
-        <w:t xml:space="preserve"> un usuario.</w:t>
-      </w:r>
-    </w:p>
-    <w:p>
-      <w:pPr>
-        <w:pStyle w:val="Prrafodelista"/>
-        <w:numPr>
-          <w:ilvl w:val="0"/>
-          <w:numId w:val="1"/>
-        </w:numPr>
-      </w:pPr>
-      <w:r>
-        <w:t>No funciona el sistema para eliminar automáticamente las facturas registradas en la web</w:t>
-      </w:r>
-    </w:p>
-    <w:p>
-      <w:pPr>
-        <w:pStyle w:val="Prrafodelista"/>
-        <w:numPr>
-          <w:ilvl w:val="0"/>
-          <w:numId w:val="1"/>
-        </w:numPr>
-      </w:pPr>
-      <w:r>
-        <w:t xml:space="preserve">Necesito el poder modificar el </w:t>
-      </w:r>
-      <w:r>
-        <w:t>número</w:t>
-      </w:r>
-      <w:r>
-        <w:t xml:space="preserve"> de días </w:t>
-      </w:r>
-      <w:r>
-        <w:t xml:space="preserve">que un nuevo usuario puede utilizar gratuitamente la web, este configurador se tiene que encontrar en el panel de administrador y cuando se modifica el número de días también se tiene que modificar </w:t>
-      </w:r>
-      <w:r>
-        <w:t>automáticamente</w:t>
-      </w:r>
-      <w:r>
-        <w:t xml:space="preserve"> el texto de “7 días gratis” de la página principal y el mensaje “</w:t>
-      </w:r>
-      <w:r>
-        <w:t xml:space="preserve">Te quedan 22 </w:t>
-      </w:r>
-      <w:r>
-        <w:t>días</w:t>
-      </w:r>
-      <w:r>
-        <w:t xml:space="preserve"> de prueba gratis</w:t>
-      </w:r>
-      <w:r>
-        <w:t>”</w:t>
+        <w:rPr>
+          <w:noProof/>
+          <w:lang w:eastAsia="es-ES"/>
+        </w:rPr>
+        <w:drawing>
+          <wp:inline distT="0" distB="0" distL="0" distR="0" wp14:anchorId="7E4CDC86" wp14:editId="7D33A9B8">
+            <wp:extent cx="5400040" cy="2868930"/>
+            <wp:effectExtent l="0" t="0" r="0" b="7620"/>
+            <wp:docPr id="1" name="Imagen 1"/>
+            <wp:cNvGraphicFramePr>
+              <a:graphicFrameLocks xmlns:a="http://schemas.openxmlformats.org/drawingml/2006/main" noChangeAspect="1"/>
+            </wp:cNvGraphicFramePr>
+            <a:graphic xmlns:a="http://schemas.openxmlformats.org/drawingml/2006/main">
+              <a:graphicData uri="http://schemas.openxmlformats.org/drawingml/2006/picture">
+                <pic:pic xmlns:pic="http://schemas.openxmlformats.org/drawingml/2006/picture">
+                  <pic:nvPicPr>
+                    <pic:cNvPr id="1" name=""/>
+                    <pic:cNvPicPr/>
+                  </pic:nvPicPr>
+                  <pic:blipFill>
+                    <a:blip r:embed="rId10"/>
+                    <a:stretch>
+                      <a:fillRect/>
+                    </a:stretch>
+                  </pic:blipFill>
+                  <pic:spPr>
+                    <a:xfrm>
+                      <a:off x="0" y="0"/>
+                      <a:ext cx="5400040" cy="2868930"/>
+                    </a:xfrm>
+                    <a:prstGeom prst="rect">
+                      <a:avLst/>
+                    </a:prstGeom>
+                  </pic:spPr>
+                </pic:pic>
+              </a:graphicData>
+            </a:graphic>
+          </wp:inline>
+        </w:drawing>
       </w:r>
       <w:bookmarkStart w:id="0" w:name="_GoBack"/>
       <w:bookmarkEnd w:id="0"/>
     </w:p>
-    <w:p/>
     <w:sectPr>
       <w:pgSz w:w="11906" w:h="16838"/>
       <w:pgMar w:top="1417" w:right="1701" w:bottom="1417" w:left="1701" w:header="708" w:footer="708" w:gutter="0"/>

</xml_diff>

<commit_message>
corrección COSTES FIJOS, separación iva repercutido
</commit_message>
<xml_diff>
--- a/ENLACES REKALCULA.docx
+++ b/ENLACES REKALCULA.docx
@@ -199,7 +199,21 @@
         <w:t xml:space="preserve"> </w:t>
       </w:r>
       <w:r>
-        <w:t>corrección error en resultados de empresa</w:t>
+        <w:t xml:space="preserve">corrección </w:t>
+      </w:r>
+      <w:r>
+        <w:t>COSTES FIJOS</w:t>
+      </w:r>
+      <w:r>
+        <w:t xml:space="preserve">, separación </w:t>
+      </w:r>
+      <w:proofErr w:type="spellStart"/>
+      <w:r>
+        <w:t>iva</w:t>
+      </w:r>
+      <w:proofErr w:type="spellEnd"/>
+      <w:r>
+        <w:t xml:space="preserve"> repercutido</w:t>
       </w:r>
       <w:r>
         <w:t>"</w:t>
@@ -685,6 +699,110 @@
         </w:rPr>
         <w:t>Subir en formato txt, analizar para poder generar un analisis de cash flow</w:t>
       </w:r>
+    </w:p>
+    <w:p>
+      <w:pPr>
+        <w:rPr>
+          <w:noProof/>
+          <w:lang w:eastAsia="es-ES"/>
+        </w:rPr>
+      </w:pPr>
+    </w:p>
+    <w:p>
+      <w:pPr>
+        <w:pStyle w:val="NormalWeb"/>
+      </w:pPr>
+      <w:r>
+        <w:t xml:space="preserve">se ha generado un error, porque en el caso de una </w:t>
+      </w:r>
+      <w:proofErr w:type="spellStart"/>
+      <w:r>
+        <w:t>peluqueria</w:t>
+      </w:r>
+      <w:proofErr w:type="spellEnd"/>
+      <w:r>
+        <w:t xml:space="preserve"> el </w:t>
+      </w:r>
+      <w:proofErr w:type="spellStart"/>
+      <w:r>
+        <w:t>iva</w:t>
+      </w:r>
+      <w:proofErr w:type="spellEnd"/>
+      <w:r>
+        <w:t xml:space="preserve"> repercutido en las ventas es del 21</w:t>
+      </w:r>
+      <w:proofErr w:type="gramStart"/>
+      <w:r>
+        <w:t>% ,</w:t>
+      </w:r>
+      <w:proofErr w:type="gramEnd"/>
+      <w:r>
+        <w:t xml:space="preserve"> luego </w:t>
+      </w:r>
+      <w:proofErr w:type="spellStart"/>
+      <w:r>
+        <w:t>esta</w:t>
+      </w:r>
+      <w:proofErr w:type="spellEnd"/>
+      <w:r>
+        <w:t xml:space="preserve"> el </w:t>
+      </w:r>
+      <w:proofErr w:type="spellStart"/>
+      <w:r>
+        <w:t>iva</w:t>
+      </w:r>
+      <w:proofErr w:type="spellEnd"/>
+      <w:r>
+        <w:t xml:space="preserve"> repercutido de las compras, el </w:t>
+      </w:r>
+      <w:proofErr w:type="spellStart"/>
+      <w:r>
+        <w:t>iva</w:t>
+      </w:r>
+      <w:proofErr w:type="spellEnd"/>
+      <w:r>
+        <w:t xml:space="preserve"> repercutido de los costes fijos, y por ultimo </w:t>
+      </w:r>
+      <w:proofErr w:type="spellStart"/>
+      <w:r>
+        <w:t>iva</w:t>
+      </w:r>
+      <w:proofErr w:type="spellEnd"/>
+      <w:r>
+        <w:t xml:space="preserve"> que te puedes </w:t>
+      </w:r>
+      <w:proofErr w:type="spellStart"/>
+      <w:r>
+        <w:t>degrabar</w:t>
+      </w:r>
+      <w:proofErr w:type="spellEnd"/>
+      <w:r>
+        <w:t xml:space="preserve">, antes de implementar la </w:t>
+      </w:r>
+      <w:proofErr w:type="spellStart"/>
+      <w:r>
+        <w:t>correccción</w:t>
+      </w:r>
+      <w:proofErr w:type="spellEnd"/>
+      <w:r>
+        <w:t xml:space="preserve"> tienes que confirmar que es la solución correcta para el sistema fiscal en </w:t>
+      </w:r>
+      <w:proofErr w:type="spellStart"/>
+      <w:r>
+        <w:t>españa</w:t>
+      </w:r>
+      <w:proofErr w:type="spellEnd"/>
+      <w:r>
+        <w:t>.</w:t>
+      </w:r>
+    </w:p>
+    <w:p>
+      <w:pPr>
+        <w:rPr>
+          <w:noProof/>
+          <w:lang w:eastAsia="es-ES"/>
+        </w:rPr>
+      </w:pPr>
       <w:bookmarkStart w:id="0" w:name="_GoBack"/>
       <w:bookmarkEnd w:id="0"/>
     </w:p>
@@ -1529,6 +1647,35 @@
       <w:bCs/>
     </w:rPr>
   </w:style>
+  <w:style w:type="character" w:styleId="Hipervnculovisitado">
+    <w:name w:val="FollowedHyperlink"/>
+    <w:basedOn w:val="Fuentedeprrafopredeter"/>
+    <w:uiPriority w:val="99"/>
+    <w:semiHidden/>
+    <w:unhideWhenUsed/>
+    <w:rsid w:val="00CB0CC3"/>
+    <w:rPr>
+      <w:color w:val="954F72" w:themeColor="followedHyperlink"/>
+      <w:u w:val="single"/>
+    </w:rPr>
+  </w:style>
+  <w:style w:type="paragraph" w:styleId="NormalWeb">
+    <w:name w:val="Normal (Web)"/>
+    <w:basedOn w:val="Normal"/>
+    <w:uiPriority w:val="99"/>
+    <w:semiHidden/>
+    <w:unhideWhenUsed/>
+    <w:rsid w:val="00CA73B7"/>
+    <w:pPr>
+      <w:spacing w:before="100" w:beforeAutospacing="1" w:after="100" w:afterAutospacing="1" w:line="240" w:lineRule="auto"/>
+    </w:pPr>
+    <w:rPr>
+      <w:rFonts w:ascii="Times New Roman" w:eastAsia="Times New Roman" w:hAnsi="Times New Roman" w:cs="Times New Roman"/>
+      <w:sz w:val="24"/>
+      <w:szCs w:val="24"/>
+      <w:lang w:eastAsia="es-ES"/>
+    </w:rPr>
+  </w:style>
 </w:styles>
 </file>
 

</xml_diff>

<commit_message>
ENLACES REDES SOCIALES Y CONTACTO
</commit_message>
<xml_diff>
--- a/ENLACES REKALCULA.docx
+++ b/ENLACES REKALCULA.docx
@@ -2,6 +2,128 @@
 <file path=word/document.xml><?xml version="1.0" encoding="utf-8"?>
 <w:document xmlns:wpc="http://schemas.microsoft.com/office/word/2010/wordprocessingCanvas" xmlns:cx="http://schemas.microsoft.com/office/drawing/2014/chartex" xmlns:mc="http://schemas.openxmlformats.org/markup-compatibility/2006" xmlns:o="urn:schemas-microsoft-com:office:office" xmlns:r="http://schemas.openxmlformats.org/officeDocument/2006/relationships" xmlns:m="http://schemas.openxmlformats.org/officeDocument/2006/math" xmlns:v="urn:schemas-microsoft-com:vml" xmlns:wp14="http://schemas.microsoft.com/office/word/2010/wordprocessingDrawing" xmlns:wp="http://schemas.openxmlformats.org/drawingml/2006/wordprocessingDrawing" xmlns:w10="urn:schemas-microsoft-com:office:word" xmlns:w="http://schemas.openxmlformats.org/wordprocessingml/2006/main" xmlns:w14="http://schemas.microsoft.com/office/word/2010/wordml" xmlns:w15="http://schemas.microsoft.com/office/word/2012/wordml" xmlns:w16se="http://schemas.microsoft.com/office/word/2015/wordml/symex" xmlns:wpg="http://schemas.microsoft.com/office/word/2010/wordprocessingGroup" xmlns:wpi="http://schemas.microsoft.com/office/word/2010/wordprocessingInk" xmlns:wne="http://schemas.microsoft.com/office/word/2006/wordml" xmlns:wps="http://schemas.microsoft.com/office/word/2010/wordprocessingShape" mc:Ignorable="w14 w15 w16se wp14">
   <w:body>
+    <w:p>
+      <w:r>
+        <w:t>APK:</w:t>
+      </w:r>
+    </w:p>
+    <w:p>
+      <w:r>
+        <w:t>C:\Users\darecode\Desktop\rekalcula\android\app\build\outputs\apk\debug\app-debug.apk</w:t>
+      </w:r>
+    </w:p>
+    <w:p/>
+    <w:p>
+      <w:proofErr w:type="spellStart"/>
+      <w:r>
+        <w:t>cmd</w:t>
+      </w:r>
+      <w:proofErr w:type="spellEnd"/>
+      <w:r>
+        <w:t xml:space="preserve"> /c "</w:t>
+      </w:r>
+      <w:proofErr w:type="spellStart"/>
+      <w:r>
+        <w:t>tree</w:t>
+      </w:r>
+      <w:proofErr w:type="spellEnd"/>
+      <w:r>
+        <w:t xml:space="preserve"> /f /a" 2&gt;$</w:t>
+      </w:r>
+      <w:proofErr w:type="spellStart"/>
+      <w:r>
+        <w:t>null</w:t>
+      </w:r>
+      <w:proofErr w:type="spellEnd"/>
+      <w:r>
+        <w:t xml:space="preserve"> | </w:t>
+      </w:r>
+      <w:proofErr w:type="spellStart"/>
+      <w:r>
+        <w:t>Select-String</w:t>
+      </w:r>
+      <w:proofErr w:type="spellEnd"/>
+      <w:r>
+        <w:t xml:space="preserve"> -</w:t>
+      </w:r>
+      <w:proofErr w:type="spellStart"/>
+      <w:r>
+        <w:t>NotMatch</w:t>
+      </w:r>
+      <w:proofErr w:type="spellEnd"/>
+      <w:r>
+        <w:t xml:space="preserve"> '</w:t>
+      </w:r>
+      <w:proofErr w:type="spellStart"/>
+      <w:r>
+        <w:t>node_modules</w:t>
+      </w:r>
+      <w:proofErr w:type="spellEnd"/>
+      <w:r>
+        <w:t>|</w:t>
+      </w:r>
+      <w:proofErr w:type="gramStart"/>
+      <w:r>
+        <w:t>\.</w:t>
+      </w:r>
+      <w:proofErr w:type="spellStart"/>
+      <w:r>
+        <w:t>next</w:t>
+      </w:r>
+      <w:proofErr w:type="spellEnd"/>
+      <w:proofErr w:type="gramEnd"/>
+      <w:r>
+        <w:t>|\.</w:t>
+      </w:r>
+      <w:proofErr w:type="spellStart"/>
+      <w:r>
+        <w:t>git</w:t>
+      </w:r>
+      <w:proofErr w:type="spellEnd"/>
+      <w:r>
+        <w:t xml:space="preserve">' | </w:t>
+      </w:r>
+      <w:proofErr w:type="spellStart"/>
+      <w:r>
+        <w:t>Out</w:t>
+      </w:r>
+      <w:proofErr w:type="spellEnd"/>
+      <w:r>
+        <w:t>-File -</w:t>
+      </w:r>
+      <w:proofErr w:type="spellStart"/>
+      <w:r>
+        <w:t>FilePath</w:t>
+      </w:r>
+      <w:proofErr w:type="spellEnd"/>
+      <w:r>
+        <w:t xml:space="preserve"> "</w:t>
+      </w:r>
+      <w:proofErr w:type="spellStart"/>
+      <w:r>
+        <w:t>estructura_proyecto</w:t>
+      </w:r>
+      <w:proofErr w:type="spellEnd"/>
+      <w:r>
+        <w:t xml:space="preserve"> rev.</w:t>
+      </w:r>
+      <w:r>
+        <w:t>28</w:t>
+      </w:r>
+      <w:r>
+        <w:t>.txt" -</w:t>
+      </w:r>
+      <w:proofErr w:type="spellStart"/>
+      <w:r>
+        <w:t>Encoding</w:t>
+      </w:r>
+      <w:proofErr w:type="spellEnd"/>
+      <w:r>
+        <w:t xml:space="preserve"> UTF8</w:t>
+      </w:r>
+    </w:p>
+    <w:p/>
+    <w:p/>
     <w:p>
       <w:r>
         <w:t>SUPABASE:</w:t>
@@ -387,7 +509,6 @@
           <w:noProof/>
           <w:lang w:eastAsia="es-ES"/>
         </w:rPr>
-        <w:lastRenderedPageBreak/>
         <w:t>Facturas – solo base imponible</w:t>
       </w:r>
     </w:p>
@@ -641,14 +762,7 @@
           <w:noProof/>
           <w:lang w:eastAsia="es-ES"/>
         </w:rPr>
-        <w:t>Incluir el día de pago del alquiler</w:t>
-      </w:r>
-      <w:r>
-        <w:rPr>
-          <w:noProof/>
-          <w:lang w:eastAsia="es-ES"/>
-        </w:rPr>
-        <w:t>.</w:t>
+        <w:t>Incluir el día de pago del alquiler.</w:t>
       </w:r>
     </w:p>
     <w:p>
@@ -710,94 +824,6 @@
     </w:p>
     <w:p>
       <w:pPr>
-        <w:pStyle w:val="NormalWeb"/>
-      </w:pPr>
-      <w:r>
-        <w:t xml:space="preserve">se ha generado un error, porque en el caso de una </w:t>
-      </w:r>
-      <w:proofErr w:type="spellStart"/>
-      <w:r>
-        <w:t>peluqueria</w:t>
-      </w:r>
-      <w:proofErr w:type="spellEnd"/>
-      <w:r>
-        <w:t xml:space="preserve"> el </w:t>
-      </w:r>
-      <w:proofErr w:type="spellStart"/>
-      <w:r>
-        <w:t>iva</w:t>
-      </w:r>
-      <w:proofErr w:type="spellEnd"/>
-      <w:r>
-        <w:t xml:space="preserve"> repercutido en las ventas es del 21</w:t>
-      </w:r>
-      <w:proofErr w:type="gramStart"/>
-      <w:r>
-        <w:t>% ,</w:t>
-      </w:r>
-      <w:proofErr w:type="gramEnd"/>
-      <w:r>
-        <w:t xml:space="preserve"> luego </w:t>
-      </w:r>
-      <w:proofErr w:type="spellStart"/>
-      <w:r>
-        <w:t>esta</w:t>
-      </w:r>
-      <w:proofErr w:type="spellEnd"/>
-      <w:r>
-        <w:t xml:space="preserve"> el </w:t>
-      </w:r>
-      <w:proofErr w:type="spellStart"/>
-      <w:r>
-        <w:t>iva</w:t>
-      </w:r>
-      <w:proofErr w:type="spellEnd"/>
-      <w:r>
-        <w:t xml:space="preserve"> repercutido de las compras, el </w:t>
-      </w:r>
-      <w:proofErr w:type="spellStart"/>
-      <w:r>
-        <w:t>iva</w:t>
-      </w:r>
-      <w:proofErr w:type="spellEnd"/>
-      <w:r>
-        <w:t xml:space="preserve"> repercutido de los costes fijos, y por ultimo </w:t>
-      </w:r>
-      <w:proofErr w:type="spellStart"/>
-      <w:r>
-        <w:t>iva</w:t>
-      </w:r>
-      <w:proofErr w:type="spellEnd"/>
-      <w:r>
-        <w:t xml:space="preserve"> que te puedes </w:t>
-      </w:r>
-      <w:proofErr w:type="spellStart"/>
-      <w:r>
-        <w:t>degrabar</w:t>
-      </w:r>
-      <w:proofErr w:type="spellEnd"/>
-      <w:r>
-        <w:t xml:space="preserve">, antes de implementar la </w:t>
-      </w:r>
-      <w:proofErr w:type="spellStart"/>
-      <w:r>
-        <w:t>correccción</w:t>
-      </w:r>
-      <w:proofErr w:type="spellEnd"/>
-      <w:r>
-        <w:t xml:space="preserve"> tienes que confirmar que es la solución correcta para el sistema fiscal en </w:t>
-      </w:r>
-      <w:proofErr w:type="spellStart"/>
-      <w:r>
-        <w:t>españa</w:t>
-      </w:r>
-      <w:proofErr w:type="spellEnd"/>
-      <w:r>
-        <w:t>.</w:t>
-      </w:r>
-    </w:p>
-    <w:p>
-      <w:pPr>
         <w:rPr>
           <w:noProof/>
           <w:lang w:eastAsia="es-ES"/>
@@ -805,14 +831,6 @@
       </w:pPr>
       <w:bookmarkStart w:id="0" w:name="_GoBack"/>
       <w:bookmarkEnd w:id="0"/>
-    </w:p>
-    <w:p>
-      <w:pPr>
-        <w:rPr>
-          <w:noProof/>
-          <w:lang w:eastAsia="es-ES"/>
-        </w:rPr>
-      </w:pPr>
     </w:p>
     <w:p>
       <w:pPr>

</xml_diff>

<commit_message>
actualización de configurador fiscal
</commit_message>
<xml_diff>
--- a/ENLACES REKALCULA.docx
+++ b/ENLACES REKALCULA.docx
@@ -14,13 +14,8 @@
     </w:p>
     <w:p/>
     <w:p>
-      <w:proofErr w:type="spellStart"/>
-      <w:r>
-        <w:t>cmd</w:t>
-      </w:r>
-      <w:proofErr w:type="spellEnd"/>
-      <w:r>
-        <w:t xml:space="preserve"> /c "</w:t>
+      <w:r>
+        <w:t>cmd /c "</w:t>
       </w:r>
       <w:proofErr w:type="spellStart"/>
       <w:r>
@@ -105,10 +100,7 @@
       </w:r>
       <w:proofErr w:type="spellEnd"/>
       <w:r>
-        <w:t xml:space="preserve"> rev.</w:t>
-      </w:r>
-      <w:r>
-        <w:t>28</w:t>
+        <w:t xml:space="preserve"> rev.28</w:t>
       </w:r>
       <w:r>
         <w:t>.txt" -</w:t>
@@ -130,23 +122,36 @@
       </w:r>
     </w:p>
     <w:p>
+      <w:r>
+        <w:fldChar w:fldCharType="begin"/>
+      </w:r>
+      <w:r>
+        <w:instrText xml:space="preserve"> HYPERLINK "https://supabase.com/dashboard/project/hkzdittudobjjiwuzele/sql/22b6b852-0ce6-4a3b-a0fd-904741c49e87" </w:instrText>
+      </w:r>
+      <w:r>
+        <w:fldChar w:fldCharType="separate"/>
+      </w:r>
+      <w:r>
+        <w:rPr>
+          <w:rStyle w:val="Hipervnculo"/>
+        </w:rPr>
+        <w:t>https://supabase.com/dashboard/project/hkzdittudobjjiwuzele/sql/22b6b852-0ce6-4a3b-a0fd-904741c49e87</w:t>
+      </w:r>
+      <w:r>
+        <w:rPr>
+          <w:rStyle w:val="Hipervnculo"/>
+        </w:rPr>
+        <w:fldChar w:fldCharType="end"/>
+      </w:r>
+    </w:p>
+    <w:p/>
+    <w:p>
+      <w:r>
+        <w:t>REKALCULA – VERCEL</w:t>
+      </w:r>
+    </w:p>
+    <w:p>
       <w:hyperlink r:id="rId5" w:history="1">
-        <w:r>
-          <w:rPr>
-            <w:rStyle w:val="Hipervnculo"/>
-          </w:rPr>
-          <w:t>https://supabase.com/dashboard/project/hkzdittudobjjiwuzele/sql/22b6b852-0ce6-4a3b-a0fd-904741c49e87</w:t>
-        </w:r>
-      </w:hyperlink>
-    </w:p>
-    <w:p/>
-    <w:p>
-      <w:r>
-        <w:t>REKALCULA – VERCEL</w:t>
-      </w:r>
-    </w:p>
-    <w:p>
-      <w:hyperlink r:id="rId6" w:history="1">
         <w:r>
           <w:rPr>
             <w:rStyle w:val="Hipervnculo"/>
@@ -162,7 +167,7 @@
       </w:r>
     </w:p>
     <w:p>
-      <w:hyperlink r:id="rId7" w:history="1">
+      <w:hyperlink r:id="rId6" w:history="1">
         <w:r>
           <w:rPr>
             <w:rStyle w:val="Hipervnculo"/>
@@ -178,7 +183,7 @@
       </w:r>
     </w:p>
     <w:p>
-      <w:hyperlink r:id="rId8" w:history="1">
+      <w:hyperlink r:id="rId7" w:history="1">
         <w:r>
           <w:rPr>
             <w:rStyle w:val="Hipervnculo"/>
@@ -194,7 +199,7 @@
       </w:r>
     </w:p>
     <w:p>
-      <w:hyperlink r:id="rId9" w:history="1">
+      <w:hyperlink r:id="rId8" w:history="1">
         <w:proofErr w:type="spellStart"/>
         <w:r>
           <w:rPr>
@@ -267,7 +272,7 @@
       <w:pPr>
         <w:pStyle w:val="font-claude-response-body"/>
       </w:pPr>
-      <w:hyperlink r:id="rId10" w:history="1">
+      <w:hyperlink r:id="rId9" w:history="1">
         <w:r>
           <w:rPr>
             <w:rStyle w:val="Hipervnculo"/>
@@ -321,22 +326,13 @@
         <w:t xml:space="preserve"> </w:t>
       </w:r>
       <w:r>
-        <w:t xml:space="preserve">corrección </w:t>
-      </w:r>
-      <w:r>
-        <w:t>COSTES FIJOS</w:t>
-      </w:r>
-      <w:r>
-        <w:t xml:space="preserve">, separación </w:t>
+        <w:t xml:space="preserve">actualización de </w:t>
       </w:r>
       <w:proofErr w:type="spellStart"/>
       <w:r>
-        <w:t>iva</w:t>
+        <w:t>DashboardNav</w:t>
       </w:r>
       <w:proofErr w:type="spellEnd"/>
-      <w:r>
-        <w:t xml:space="preserve"> repercutido</w:t>
-      </w:r>
       <w:r>
         <w:t>"</w:t>
       </w:r>
@@ -824,116 +820,209 @@
     </w:p>
     <w:p>
       <w:pPr>
+        <w:pStyle w:val="Prrafodelista"/>
+        <w:rPr>
+          <w:noProof/>
+          <w:lang w:eastAsia="es-ES"/>
+        </w:rPr>
+      </w:pPr>
+    </w:p>
+    <w:p>
+      <w:pPr>
+        <w:pStyle w:val="Prrafodelista"/>
+        <w:rPr>
+          <w:noProof/>
+          <w:lang w:eastAsia="es-ES"/>
+        </w:rPr>
+      </w:pPr>
+      <w:r>
+        <w:rPr>
+          <w:noProof/>
+          <w:lang w:eastAsia="es-ES"/>
+        </w:rPr>
+        <w:t>CREAR APK:</w:t>
+      </w:r>
+    </w:p>
+    <w:p>
+      <w:pPr>
+        <w:pStyle w:val="Prrafodelista"/>
+        <w:rPr>
+          <w:noProof/>
+          <w:lang w:eastAsia="es-ES"/>
+        </w:rPr>
+      </w:pPr>
+    </w:p>
+    <w:p>
+      <w:pPr>
+        <w:pStyle w:val="Prrafodelista"/>
+        <w:numPr>
+          <w:ilvl w:val="0"/>
+          <w:numId w:val="3"/>
+        </w:numPr>
+        <w:rPr>
+          <w:noProof/>
+          <w:lang w:eastAsia="es-ES"/>
+        </w:rPr>
+      </w:pPr>
+      <w:r>
+        <w:rPr>
+          <w:noProof/>
+          <w:lang w:eastAsia="es-ES"/>
+        </w:rPr>
+        <w:t># Navegar al proyecto</w:t>
+      </w:r>
+    </w:p>
+    <w:p>
+      <w:pPr>
+        <w:pStyle w:val="Prrafodelista"/>
+        <w:rPr>
+          <w:noProof/>
+          <w:lang w:eastAsia="es-ES"/>
+        </w:rPr>
+      </w:pPr>
+      <w:r>
+        <w:rPr>
+          <w:noProof/>
+          <w:lang w:eastAsia="es-ES"/>
+        </w:rPr>
+        <w:t>cd C:\Users\darecode\Desktop\rekalcula\android</w:t>
+      </w:r>
+    </w:p>
+    <w:p>
+      <w:pPr>
+        <w:pStyle w:val="Prrafodelista"/>
+        <w:rPr>
+          <w:noProof/>
+          <w:lang w:eastAsia="es-ES"/>
+        </w:rPr>
+      </w:pPr>
+    </w:p>
+    <w:p>
+      <w:pPr>
+        <w:pStyle w:val="Prrafodelista"/>
+        <w:numPr>
+          <w:ilvl w:val="0"/>
+          <w:numId w:val="3"/>
+        </w:numPr>
+        <w:rPr>
+          <w:noProof/>
+          <w:lang w:eastAsia="es-ES"/>
+        </w:rPr>
+      </w:pPr>
+      <w:r>
+        <w:rPr>
+          <w:noProof/>
+          <w:lang w:eastAsia="es-ES"/>
+        </w:rPr>
+        <w:t># Generar APK Debug</w:t>
+      </w:r>
+    </w:p>
+    <w:p>
+      <w:pPr>
+        <w:pStyle w:val="Prrafodelista"/>
+        <w:rPr>
+          <w:noProof/>
+          <w:lang w:eastAsia="es-ES"/>
+        </w:rPr>
+      </w:pPr>
+      <w:r>
+        <w:rPr>
+          <w:noProof/>
+          <w:lang w:eastAsia="es-ES"/>
+        </w:rPr>
+        <w:t>.\gradlew assembleDebug</w:t>
+      </w:r>
+    </w:p>
+    <w:p>
+      <w:pPr>
+        <w:pStyle w:val="Prrafodelista"/>
+        <w:rPr>
+          <w:noProof/>
+          <w:lang w:eastAsia="es-ES"/>
+        </w:rPr>
+      </w:pPr>
+    </w:p>
+    <w:p>
+      <w:pPr>
+        <w:pStyle w:val="Prrafodelista"/>
+        <w:numPr>
+          <w:ilvl w:val="0"/>
+          <w:numId w:val="3"/>
+        </w:numPr>
+        <w:rPr>
+          <w:noProof/>
+          <w:lang w:eastAsia="es-ES"/>
+        </w:rPr>
+      </w:pPr>
+      <w:r>
+        <w:rPr>
+          <w:noProof/>
+          <w:lang w:eastAsia="es-ES"/>
+        </w:rPr>
+        <w:t># Buscar el APK</w:t>
+      </w:r>
+    </w:p>
+    <w:p>
+      <w:pPr>
+        <w:pStyle w:val="Prrafodelista"/>
+        <w:ind w:left="1080"/>
         <w:rPr>
           <w:noProof/>
           <w:lang w:eastAsia="es-ES"/>
         </w:rPr>
       </w:pPr>
       <w:bookmarkStart w:id="0" w:name="_GoBack"/>
-      <w:bookmarkEnd w:id="0"/>
-    </w:p>
-    <w:p>
-      <w:pPr>
-        <w:pStyle w:val="Prrafodelista"/>
-        <w:rPr>
-          <w:noProof/>
-          <w:lang w:eastAsia="es-ES"/>
-        </w:rPr>
-      </w:pPr>
-    </w:p>
-    <w:p>
-      <w:pPr>
-        <w:pStyle w:val="Prrafodelista"/>
-        <w:rPr>
-          <w:noProof/>
-          <w:lang w:eastAsia="es-ES"/>
-        </w:rPr>
-      </w:pPr>
-    </w:p>
-    <w:p>
-      <w:pPr>
-        <w:rPr>
-          <w:noProof/>
-          <w:lang w:eastAsia="es-ES"/>
-        </w:rPr>
-      </w:pPr>
-    </w:p>
-    <w:p>
-      <w:pPr>
-        <w:rPr>
-          <w:noProof/>
-          <w:lang w:eastAsia="es-ES"/>
-        </w:rPr>
-      </w:pPr>
-    </w:p>
-    <w:p>
-      <w:pPr>
-        <w:rPr>
-          <w:noProof/>
-          <w:lang w:eastAsia="es-ES"/>
-        </w:rPr>
-      </w:pPr>
-    </w:p>
-    <w:p>
-      <w:pPr>
-        <w:rPr>
-          <w:noProof/>
-          <w:lang w:eastAsia="es-ES"/>
-        </w:rPr>
-      </w:pPr>
-    </w:p>
-    <w:p>
-      <w:pPr>
-        <w:rPr>
-          <w:noProof/>
-          <w:lang w:eastAsia="es-ES"/>
-        </w:rPr>
-      </w:pPr>
-    </w:p>
-    <w:p>
-      <w:r>
-        <w:rPr>
-          <w:noProof/>
-          <w:lang w:eastAsia="es-ES"/>
-        </w:rPr>
-        <w:lastRenderedPageBreak/>
-        <w:drawing>
-          <wp:inline distT="0" distB="0" distL="0" distR="0" wp14:anchorId="7E4CDC86" wp14:editId="7D33A9B8">
-            <wp:extent cx="5400040" cy="2868930"/>
-            <wp:effectExtent l="0" t="0" r="0" b="7620"/>
-            <wp:docPr id="1" name="Imagen 1"/>
-            <wp:cNvGraphicFramePr>
-              <a:graphicFrameLocks xmlns:a="http://schemas.openxmlformats.org/drawingml/2006/main" noChangeAspect="1"/>
-            </wp:cNvGraphicFramePr>
-            <a:graphic xmlns:a="http://schemas.openxmlformats.org/drawingml/2006/main">
-              <a:graphicData uri="http://schemas.openxmlformats.org/drawingml/2006/picture">
-                <pic:pic xmlns:pic="http://schemas.openxmlformats.org/drawingml/2006/picture">
-                  <pic:nvPicPr>
-                    <pic:cNvPr id="1" name=""/>
-                    <pic:cNvPicPr/>
-                  </pic:nvPicPr>
-                  <pic:blipFill>
-                    <a:blip r:embed="rId11"/>
-                    <a:stretch>
-                      <a:fillRect/>
-                    </a:stretch>
-                  </pic:blipFill>
-                  <pic:spPr>
-                    <a:xfrm>
-                      <a:off x="0" y="0"/>
-                      <a:ext cx="5400040" cy="2868930"/>
-                    </a:xfrm>
-                    <a:prstGeom prst="rect">
-                      <a:avLst/>
-                    </a:prstGeom>
-                  </pic:spPr>
-                </pic:pic>
-              </a:graphicData>
-            </a:graphic>
-          </wp:inline>
-        </w:drawing>
-      </w:r>
-    </w:p>
+      <w:r>
+        <w:rPr>
+          <w:noProof/>
+          <w:lang w:eastAsia="es-ES"/>
+        </w:rPr>
+        <w:t>Get-ChildItem -Path "C:\Users\darecode\Desktop\rekalcula\android\app\build\outputs\apk" -Recurse -Filter "*.apk"</w:t>
+      </w:r>
+    </w:p>
+    <w:bookmarkEnd w:id="0"/>
+    <w:p>
+      <w:pPr>
+        <w:rPr>
+          <w:noProof/>
+          <w:lang w:eastAsia="es-ES"/>
+        </w:rPr>
+      </w:pPr>
+    </w:p>
+    <w:p>
+      <w:pPr>
+        <w:rPr>
+          <w:noProof/>
+          <w:lang w:eastAsia="es-ES"/>
+        </w:rPr>
+      </w:pPr>
+    </w:p>
+    <w:p>
+      <w:pPr>
+        <w:rPr>
+          <w:noProof/>
+          <w:lang w:eastAsia="es-ES"/>
+        </w:rPr>
+      </w:pPr>
+    </w:p>
+    <w:p>
+      <w:pPr>
+        <w:rPr>
+          <w:noProof/>
+          <w:lang w:eastAsia="es-ES"/>
+        </w:rPr>
+      </w:pPr>
+    </w:p>
+    <w:p>
+      <w:pPr>
+        <w:rPr>
+          <w:noProof/>
+          <w:lang w:eastAsia="es-ES"/>
+        </w:rPr>
+      </w:pPr>
+    </w:p>
+    <w:p/>
+    <w:p/>
     <w:sectPr>
       <w:pgSz w:w="11906" w:h="16838"/>
       <w:pgMar w:top="1417" w:right="1701" w:bottom="1417" w:left="1701" w:header="708" w:footer="708" w:gutter="0"/>
@@ -1148,11 +1237,103 @@
       </w:pPr>
     </w:lvl>
   </w:abstractNum>
+  <w:abstractNum w:abstractNumId="2" w15:restartNumberingAfterBreak="0">
+    <w:nsid w:val="241735E7"/>
+    <w:multiLevelType w:val="hybridMultilevel"/>
+    <w:tmpl w:val="D3261042"/>
+    <w:lvl w:ilvl="0" w:tplc="DF3CB76A">
+      <w:start w:val="1"/>
+      <w:numFmt w:val="decimal"/>
+      <w:lvlText w:val="%1."/>
+      <w:lvlJc w:val="left"/>
+      <w:pPr>
+        <w:ind w:left="1080" w:hanging="360"/>
+      </w:pPr>
+      <w:rPr>
+        <w:rFonts w:hint="default"/>
+      </w:rPr>
+    </w:lvl>
+    <w:lvl w:ilvl="1" w:tplc="0C0A0019" w:tentative="1">
+      <w:start w:val="1"/>
+      <w:numFmt w:val="lowerLetter"/>
+      <w:lvlText w:val="%2."/>
+      <w:lvlJc w:val="left"/>
+      <w:pPr>
+        <w:ind w:left="1800" w:hanging="360"/>
+      </w:pPr>
+    </w:lvl>
+    <w:lvl w:ilvl="2" w:tplc="0C0A001B" w:tentative="1">
+      <w:start w:val="1"/>
+      <w:numFmt w:val="lowerRoman"/>
+      <w:lvlText w:val="%3."/>
+      <w:lvlJc w:val="right"/>
+      <w:pPr>
+        <w:ind w:left="2520" w:hanging="180"/>
+      </w:pPr>
+    </w:lvl>
+    <w:lvl w:ilvl="3" w:tplc="0C0A000F" w:tentative="1">
+      <w:start w:val="1"/>
+      <w:numFmt w:val="decimal"/>
+      <w:lvlText w:val="%4."/>
+      <w:lvlJc w:val="left"/>
+      <w:pPr>
+        <w:ind w:left="3240" w:hanging="360"/>
+      </w:pPr>
+    </w:lvl>
+    <w:lvl w:ilvl="4" w:tplc="0C0A0019" w:tentative="1">
+      <w:start w:val="1"/>
+      <w:numFmt w:val="lowerLetter"/>
+      <w:lvlText w:val="%5."/>
+      <w:lvlJc w:val="left"/>
+      <w:pPr>
+        <w:ind w:left="3960" w:hanging="360"/>
+      </w:pPr>
+    </w:lvl>
+    <w:lvl w:ilvl="5" w:tplc="0C0A001B" w:tentative="1">
+      <w:start w:val="1"/>
+      <w:numFmt w:val="lowerRoman"/>
+      <w:lvlText w:val="%6."/>
+      <w:lvlJc w:val="right"/>
+      <w:pPr>
+        <w:ind w:left="4680" w:hanging="180"/>
+      </w:pPr>
+    </w:lvl>
+    <w:lvl w:ilvl="6" w:tplc="0C0A000F" w:tentative="1">
+      <w:start w:val="1"/>
+      <w:numFmt w:val="decimal"/>
+      <w:lvlText w:val="%7."/>
+      <w:lvlJc w:val="left"/>
+      <w:pPr>
+        <w:ind w:left="5400" w:hanging="360"/>
+      </w:pPr>
+    </w:lvl>
+    <w:lvl w:ilvl="7" w:tplc="0C0A0019" w:tentative="1">
+      <w:start w:val="1"/>
+      <w:numFmt w:val="lowerLetter"/>
+      <w:lvlText w:val="%8."/>
+      <w:lvlJc w:val="left"/>
+      <w:pPr>
+        <w:ind w:left="6120" w:hanging="360"/>
+      </w:pPr>
+    </w:lvl>
+    <w:lvl w:ilvl="8" w:tplc="0C0A001B" w:tentative="1">
+      <w:start w:val="1"/>
+      <w:numFmt w:val="lowerRoman"/>
+      <w:lvlText w:val="%9."/>
+      <w:lvlJc w:val="right"/>
+      <w:pPr>
+        <w:ind w:left="6840" w:hanging="180"/>
+      </w:pPr>
+    </w:lvl>
+  </w:abstractNum>
   <w:num w:numId="1">
     <w:abstractNumId w:val="1"/>
   </w:num>
   <w:num w:numId="2">
     <w:abstractNumId w:val="0"/>
+  </w:num>
+  <w:num w:numId="3">
+    <w:abstractNumId w:val="2"/>
   </w:num>
 </w:numbering>
 </file>

</xml_diff>

<commit_message>
implementación de notificaciones movil
</commit_message>
<xml_diff>
--- a/ENLACES REKALCULA.docx
+++ b/ENLACES REKALCULA.docx
@@ -129,9 +129,12 @@
       <w:r>
         <w:t>estructura_proyecto</w:t>
       </w:r>
+      <w:r>
+        <w:t>_rekalcula</w:t>
+      </w:r>
       <w:proofErr w:type="spellEnd"/>
       <w:r>
-        <w:t xml:space="preserve"> rev.31</w:t>
+        <w:t xml:space="preserve"> .4</w:t>
       </w:r>
       <w:r>
         <w:t>.txt" -</w:t>
@@ -153,39 +156,65 @@
       </w:r>
     </w:p>
     <w:p>
+      <w:r>
+        <w:fldChar w:fldCharType="begin"/>
+      </w:r>
+      <w:r>
+        <w:instrText xml:space="preserve"> HYPERLINK "https://supabase.com/dashboard/project/hkzdittudobjjiwuzele/sql/22b6b852-0ce6-4a3b-a0fd-904741c49e87" </w:instrText>
+      </w:r>
+      <w:r>
+        <w:fldChar w:fldCharType="separate"/>
+      </w:r>
+      <w:r>
+        <w:rPr>
+          <w:rStyle w:val="Hipervnculo"/>
+        </w:rPr>
+        <w:t>https://supabase.com/dashboard/project/hkzdittudobjjiwuzele/sql/22b6b852-0ce6-4a3b-a0fd-904741c49e87</w:t>
+      </w:r>
+      <w:r>
+        <w:rPr>
+          <w:rStyle w:val="Hipervnculo"/>
+        </w:rPr>
+        <w:fldChar w:fldCharType="end"/>
+      </w:r>
+    </w:p>
+    <w:p/>
+    <w:p>
+      <w:r>
+        <w:t>REKALCULA – VERCEL</w:t>
+      </w:r>
+    </w:p>
+    <w:p>
+      <w:r>
+        <w:fldChar w:fldCharType="begin"/>
+      </w:r>
+      <w:r>
+        <w:instrText xml:space="preserve"> HYPERLINK "https://vercel.com/rekalculas-projects/~/settings/environment-variables" </w:instrText>
+      </w:r>
+      <w:r>
+        <w:fldChar w:fldCharType="separate"/>
+      </w:r>
+      <w:r>
+        <w:rPr>
+          <w:rStyle w:val="Hipervnculo"/>
+        </w:rPr>
+        <w:t>https://vercel.com/rekalculas-projects/~/settings/environment-variables</w:t>
+      </w:r>
+      <w:r>
+        <w:rPr>
+          <w:rStyle w:val="Hipervnculo"/>
+        </w:rPr>
+        <w:fldChar w:fldCharType="end"/>
+      </w:r>
+    </w:p>
+    <w:p/>
+    <w:p>
+      <w:r>
+        <w:t>REKALCULA:</w:t>
+      </w:r>
+    </w:p>
+    <w:p>
       <w:hyperlink r:id="rId6" w:history="1">
-        <w:r>
-          <w:rPr>
-            <w:rStyle w:val="Hipervnculo"/>
-          </w:rPr>
-          <w:t>https://supabase.com/dashboard/project/hkzdittudobjjiwuzele/sql/22b6b852-0ce6-4a3b-a0fd-904741c49e87</w:t>
-        </w:r>
-      </w:hyperlink>
-    </w:p>
-    <w:p/>
-    <w:p>
-      <w:r>
-        <w:t>REKALCULA – VERCEL</w:t>
-      </w:r>
-    </w:p>
-    <w:p>
-      <w:hyperlink r:id="rId7" w:history="1">
-        <w:r>
-          <w:rPr>
-            <w:rStyle w:val="Hipervnculo"/>
-          </w:rPr>
-          <w:t>https://vercel.com/rekalculas-projects/~/settings/environment-variables</w:t>
-        </w:r>
-      </w:hyperlink>
-    </w:p>
-    <w:p/>
-    <w:p>
-      <w:r>
-        <w:t>REKALCULA:</w:t>
-      </w:r>
-    </w:p>
-    <w:p>
-      <w:hyperlink r:id="rId8" w:history="1">
         <w:r>
           <w:rPr>
             <w:rStyle w:val="Hipervnculo"/>
@@ -201,14 +230,27 @@
       </w:r>
     </w:p>
     <w:p>
-      <w:hyperlink r:id="rId9" w:history="1">
-        <w:r>
-          <w:rPr>
-            <w:rStyle w:val="Hipervnculo"/>
-          </w:rPr>
-          <w:t>https://rekalcula-99qi.vercel.app/admin</w:t>
-        </w:r>
-      </w:hyperlink>
+      <w:r>
+        <w:fldChar w:fldCharType="begin"/>
+      </w:r>
+      <w:r>
+        <w:instrText xml:space="preserve"> HYPERLINK "https://rekalcula-99qi.vercel.app/admin" </w:instrText>
+      </w:r>
+      <w:r>
+        <w:fldChar w:fldCharType="separate"/>
+      </w:r>
+      <w:r>
+        <w:rPr>
+          <w:rStyle w:val="Hipervnculo"/>
+        </w:rPr>
+        <w:t>https://rekalcula-99qi.vercel.app/admin</w:t>
+      </w:r>
+      <w:r>
+        <w:rPr>
+          <w:rStyle w:val="Hipervnculo"/>
+        </w:rPr>
+        <w:fldChar w:fldCharType="end"/>
+      </w:r>
     </w:p>
     <w:p/>
     <w:p>
@@ -217,7 +259,7 @@
       </w:r>
     </w:p>
     <w:p>
-      <w:hyperlink r:id="rId10" w:history="1">
+      <w:hyperlink r:id="rId7" w:history="1">
         <w:proofErr w:type="spellStart"/>
         <w:r>
           <w:rPr>
@@ -289,8 +331,13 @@
     <w:p>
       <w:pPr>
         <w:pStyle w:val="font-claude-response-body"/>
-      </w:pPr>
-      <w:hyperlink r:id="rId11" w:history="1">
+        <w:rPr>
+          <w:rStyle w:val="Hipervnculo"/>
+          <w:b/>
+          <w:bCs/>
+        </w:rPr>
+      </w:pPr>
+      <w:hyperlink r:id="rId8" w:history="1">
         <w:r>
           <w:rPr>
             <w:rStyle w:val="Hipervnculo"/>
@@ -301,11 +348,24 @@
         </w:r>
       </w:hyperlink>
     </w:p>
+    <w:p>
+      <w:pPr>
+        <w:pStyle w:val="font-claude-response-body"/>
+        <w:rPr>
+          <w:u w:val="single"/>
+        </w:rPr>
+      </w:pPr>
+      <w:r>
+        <w:t>https://platform.claude.com/settings/keys</w:t>
+      </w:r>
+    </w:p>
     <w:p/>
     <w:p/>
+    <w:p/>
     <w:p>
       <w:proofErr w:type="spellStart"/>
       <w:r>
+        <w:lastRenderedPageBreak/>
         <w:t>git</w:t>
       </w:r>
       <w:proofErr w:type="spellEnd"/>
@@ -344,32 +404,40 @@
         <w:t xml:space="preserve"> </w:t>
       </w:r>
       <w:r>
-        <w:t xml:space="preserve">Firma contrato </w:t>
-      </w:r>
+        <w:t>solución error panel administrador</w:t>
+      </w:r>
+      <w:r>
+        <w:t>"</w:t>
+      </w:r>
+    </w:p>
+    <w:p>
       <w:proofErr w:type="spellStart"/>
       <w:r>
-        <w:t>rekalcula</w:t>
+        <w:t>git</w:t>
       </w:r>
       <w:proofErr w:type="spellEnd"/>
       <w:r>
-        <w:t>"</w:t>
-      </w:r>
-    </w:p>
-    <w:p>
+        <w:t xml:space="preserve"> </w:t>
+      </w:r>
       <w:proofErr w:type="spellStart"/>
       <w:r>
-        <w:lastRenderedPageBreak/>
-        <w:t>git</w:t>
+        <w:t>push</w:t>
       </w:r>
       <w:proofErr w:type="spellEnd"/>
-      <w:r>
-        <w:t xml:space="preserve"> </w:t>
-      </w:r>
-      <w:proofErr w:type="spellStart"/>
-      <w:r>
-        <w:t>push</w:t>
-      </w:r>
-      <w:proofErr w:type="spellEnd"/>
+    </w:p>
+    <w:p/>
+    <w:p>
+      <w:r>
+        <w:t>FIREBASE:</w:t>
+      </w:r>
+    </w:p>
+    <w:p/>
+    <w:p>
+      <w:r>
+        <w:t>https://console.firebase.google.com/u/0/project/rekalcula-notifications/overview?hl=es-419&amp;fb_gclid=Cj0KCQiAp-zLBhDkARIsABcYc6uhRlZhJsfYbV9qIs1foQswA6tRqeUkJx5KF_Up00RKnFjbUSNQWnoaAjLLEALw_wcB&amp;fb_utm_campaign=Cloud-SS-DR-Firebase-FY26-global-gsem-1713590&amp;fb_utm_content=text-ad&amp;fb_utm_medium=cpc&amp;fb_utm_source=google&amp;fb_utm_term=KW_firebase</w:t>
+      </w:r>
+      <w:bookmarkStart w:id="0" w:name="_GoBack"/>
+      <w:bookmarkEnd w:id="0"/>
     </w:p>
     <w:p/>
     <w:p>
@@ -806,6 +874,7 @@
           <w:noProof/>
           <w:lang w:eastAsia="es-ES"/>
         </w:rPr>
+        <w:lastRenderedPageBreak/>
         <w:t>Separar el IRPF para contabilizar en el cash flow.</w:t>
       </w:r>
     </w:p>
@@ -995,7 +1064,6 @@
           <w:noProof/>
           <w:lang w:eastAsia="es-ES"/>
         </w:rPr>
-        <w:lastRenderedPageBreak/>
         <w:t>Get-ChildItem -Path "C:\Users\darecode\Desktop\rekalcula\android\app\build\outputs\apk" -Recurse -Filter "*.apk"</w:t>
       </w:r>
     </w:p>
@@ -1579,8 +1647,6 @@
         </w:rPr>
         <w:t>url:</w:t>
       </w:r>
-      <w:bookmarkStart w:id="0" w:name="_GoBack"/>
-      <w:bookmarkEnd w:id="0"/>
     </w:p>
     <w:p>
       <w:pPr>

</xml_diff>

<commit_message>
implementación de usuario tester en notificaciones
</commit_message>
<xml_diff>
--- a/ENLACES REKALCULA.docx
+++ b/ENLACES REKALCULA.docx
@@ -134,7 +134,7 @@
         <w:t xml:space="preserve"> rev.</w:t>
       </w:r>
       <w:r>
-        <w:t>5</w:t>
+        <w:t>6</w:t>
       </w:r>
       <w:r>
         <w:t>.txt" -</w:t>
@@ -204,23 +204,36 @@
       </w:r>
     </w:p>
     <w:p>
+      <w:r>
+        <w:fldChar w:fldCharType="begin"/>
+      </w:r>
+      <w:r>
+        <w:instrText xml:space="preserve"> HYPERLINK "https://rekalcula-99qi.vercel.app/admin" </w:instrText>
+      </w:r>
+      <w:r>
+        <w:fldChar w:fldCharType="separate"/>
+      </w:r>
+      <w:r>
+        <w:rPr>
+          <w:rStyle w:val="Hipervnculo"/>
+        </w:rPr>
+        <w:t>https://rekalcula-99qi.vercel.app/admin</w:t>
+      </w:r>
+      <w:r>
+        <w:rPr>
+          <w:rStyle w:val="Hipervnculo"/>
+        </w:rPr>
+        <w:fldChar w:fldCharType="end"/>
+      </w:r>
+    </w:p>
+    <w:p/>
+    <w:p>
+      <w:r>
+        <w:t>STRIPE:</w:t>
+      </w:r>
+    </w:p>
+    <w:p>
       <w:hyperlink r:id="rId9" w:history="1">
-        <w:r>
-          <w:rPr>
-            <w:rStyle w:val="Hipervnculo"/>
-          </w:rPr>
-          <w:t>https://rekalcula-99qi.vercel.app/admin</w:t>
-        </w:r>
-      </w:hyperlink>
-    </w:p>
-    <w:p/>
-    <w:p>
-      <w:r>
-        <w:t>STRIPE:</w:t>
-      </w:r>
-    </w:p>
-    <w:p>
-      <w:hyperlink r:id="rId10" w:history="1">
         <w:r>
           <w:rPr>
             <w:rStyle w:val="Hipervnculo"/>
@@ -290,7 +303,7 @@
           <w:bCs/>
         </w:rPr>
       </w:pPr>
-      <w:hyperlink r:id="rId11" w:history="1">
+      <w:hyperlink r:id="rId10" w:history="1">
         <w:r>
           <w:rPr>
             <w:rStyle w:val="Hipervnculo"/>
@@ -333,9 +346,33 @@
       <w:pPr>
         <w:pStyle w:val="font-claude-response-body"/>
       </w:pPr>
-      <w:r>
-        <w:t>https://console.firebase.google.com/u/0/</w:t>
-      </w:r>
+      <w:hyperlink r:id="rId11" w:history="1">
+        <w:r>
+          <w:rPr>
+            <w:rStyle w:val="Hipervnculo"/>
+          </w:rPr>
+          <w:t>https://console.firebase.google.com/u/0/</w:t>
+        </w:r>
+      </w:hyperlink>
+    </w:p>
+    <w:p>
+      <w:pPr>
+        <w:pStyle w:val="font-claude-response-body"/>
+      </w:pPr>
+      <w:r>
+        <w:lastRenderedPageBreak/>
+        <w:t>REENVIO DE EMAIL:</w:t>
+      </w:r>
+    </w:p>
+    <w:p>
+      <w:pPr>
+        <w:pStyle w:val="font-claude-response-body"/>
+      </w:pPr>
+      <w:r>
+        <w:t>https://resend.com/onboarding</w:t>
+      </w:r>
+      <w:bookmarkStart w:id="0" w:name="_GoBack"/>
+      <w:bookmarkEnd w:id="0"/>
     </w:p>
     <w:p/>
     <w:p/>
@@ -382,11 +419,9 @@
       <w:r>
         <w:t xml:space="preserve">implementación de notificaciones </w:t>
       </w:r>
-      <w:proofErr w:type="spellStart"/>
-      <w:r>
-        <w:t>movil</w:t>
-      </w:r>
-      <w:proofErr w:type="spellEnd"/>
+      <w:r>
+        <w:t>email</w:t>
+      </w:r>
       <w:r>
         <w:t>"</w:t>
       </w:r>
@@ -939,7 +974,6 @@
           <w:noProof/>
           <w:lang w:eastAsia="es-ES"/>
         </w:rPr>
-        <w:lastRenderedPageBreak/>
         <w:t>cd C:\Users\darecode\Desktop\rekalcula\android</w:t>
       </w:r>
     </w:p>
@@ -1448,8 +1482,6 @@
         </w:rPr>
         <w:t>CLAVES FIREBASE</w:t>
       </w:r>
-      <w:bookmarkStart w:id="0" w:name="_GoBack"/>
-      <w:bookmarkEnd w:id="0"/>
     </w:p>
     <w:p>
       <w:pPr>
@@ -1688,6 +1720,7 @@
         <w:rPr>
           <w:sz w:val="36"/>
         </w:rPr>
+        <w:lastRenderedPageBreak/>
         <w:t xml:space="preserve">// TODO: </w:t>
       </w:r>
       <w:proofErr w:type="spellStart"/>
@@ -1813,7 +1846,6 @@
         <w:rPr>
           <w:sz w:val="36"/>
         </w:rPr>
-        <w:lastRenderedPageBreak/>
         <w:t>// https://firebase.google.com/docs/web/setup#available-libraries</w:t>
       </w:r>
     </w:p>

</xml_diff>